<commit_message>
Mise à jour du doc
</commit_message>
<xml_diff>
--- a/420.5A5.ES.A14.RFP.docx
+++ b/420.5A5.ES.A14.RFP.docx
@@ -204,7 +204,7 @@
               </mc:Choice>
               <mc:Fallback>
                 <w:pict>
-                  <v:group w14:anchorId="3CFA7C06" id="Groupe 29" o:spid="_x0000_s1026" style="position:absolute;margin-left:0;margin-top:0;width:444.95pt;height:380.15pt;z-index:251654656;mso-position-horizontal:left;mso-position-horizontal-relative:page;mso-position-vertical:top;mso-position-vertical-relative:page" coordorigin="15,15" coordsize="8918,7619" o:gfxdata="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" o:allowincell="f">
+                  <v:group w14:anchorId="10C27122" id="Groupe 29" o:spid="_x0000_s1026" style="position:absolute;margin-left:0;margin-top:0;width:444.95pt;height:380.15pt;z-index:251654656;mso-position-horizontal:left;mso-position-horizontal-relative:page;mso-position-vertical:top;mso-position-vertical-relative:page" coordorigin="15,15" coordsize="8918,7619" o:gfxdata="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" o:allowincell="f">
                     <v:shapetype id="_x0000_t32" coordsize="21600,21600" o:spt="32" o:oned="t" path="m,l21600,21600e" filled="f">
                       <v:path arrowok="t" fillok="f" o:connecttype="none"/>
                       <o:lock v:ext="edit" shapetype="t"/>
@@ -384,7 +384,7 @@
               </mc:Choice>
               <mc:Fallback>
                 <w:pict>
-                  <v:group w14:anchorId="35AA915D" id="Groupe 24" o:spid="_x0000_s1026" style="position:absolute;margin-left:0;margin-top:0;width:287.3pt;height:226.8pt;z-index:251653632;mso-left-percent:250;mso-position-horizontal-relative:margin;mso-position-vertical:top;mso-position-vertical-relative:page;mso-left-percent:250" coordorigin="4136,15" coordsize="5762,4545" o:gfxdata="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" o:allowincell="f">
+                  <v:group w14:anchorId="058017FC" id="Groupe 24" o:spid="_x0000_s1026" style="position:absolute;margin-left:0;margin-top:0;width:287.3pt;height:226.8pt;z-index:251653632;mso-left-percent:250;mso-position-horizontal-relative:margin;mso-position-vertical:top;mso-position-vertical-relative:page;mso-left-percent:250" coordorigin="4136,15" coordsize="5762,4545" o:gfxdata="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" o:allowincell="f">
                     <v:shape id="AutoShape 25" o:spid="_x0000_s1027" type="#_x0000_t32" style="position:absolute;left:4136;top:15;width:3058;height:3855;visibility:visible;mso-wrap-style:square" o:connectortype="straight" o:gfxdata="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" strokecolor="#a7bfde"/>
                     <v:oval id="Oval 26" o:spid="_x0000_s1028" style="position:absolute;left:5782;top:444;width:4116;height:4116;visibility:visible;mso-wrap-style:square;v-text-anchor:top" o:gfxdata="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" fillcolor="#a4bcc3 [2132]" stroked="f">
                       <v:fill color2="#dfe7ea [756]" rotate="t" focusposition=",1" focussize="" colors="0 #aec7d0;.5 #cddbe1;1 #e6edf0" focus="100%" type="gradientRadial"/>
@@ -568,7 +568,7 @@
               </mc:Choice>
               <mc:Fallback>
                 <w:pict>
-                  <v:group w14:anchorId="2264D4FD" id="Groupe 16" o:spid="_x0000_s1026" style="position:absolute;margin-left:0;margin-top:0;width:301.7pt;height:725.05pt;z-index:251657728;mso-left-percent:630;mso-position-horizontal-relative:margin;mso-position-vertical:bottom;mso-position-vertical-relative:page;mso-left-percent:630;mso-width-relative:margin;mso-height-relative:margin" coordorigin="1172" coordsize="38334,92055" o:gfxdata="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">
+                  <v:group w14:anchorId="6F364307" id="Groupe 16" o:spid="_x0000_s1026" style="position:absolute;margin-left:0;margin-top:0;width:301.7pt;height:725.05pt;z-index:251657728;mso-left-percent:630;mso-position-horizontal-relative:margin;mso-position-vertical:bottom;mso-position-vertical-relative:page;mso-left-percent:630;mso-width-relative:margin;mso-height-relative:margin" coordorigin="1172" coordsize="38334,92055" o:gfxdata="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">
                     <v:shape id="AutoShape 19" o:spid="_x0000_s1027" type="#_x0000_t32" style="position:absolute;left:2857;width:27324;height:63754;flip:x;visibility:visible;mso-wrap-style:square" o:connectortype="straight" o:gfxdata="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" strokecolor="#a7bfde"/>
                     <v:oval id="Oval 15" o:spid="_x0000_s1028" style="position:absolute;left:1172;top:53721;width:38334;height:38334;visibility:visible;mso-wrap-style:square;v-text-anchor:middle" o:gfxdata="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" fillcolor="#8bb8cb [1311]" stroked="f" strokeweight="2pt">
                       <v:fill color2="#8bb8cb [1311]" rotate="t" focusposition=".5,.5" focussize="" colors="0 #b4d7e9;.5 #d0e5f0;1 #e8f2f7" focus="100%" type="gradientRadial"/>
@@ -4216,49 +4216,7 @@
         <w:rPr>
           <w:sz w:val="22"/>
         </w:rPr>
-        <w:t xml:space="preserve">Chaque membre de notre équipe </w:t>
-      </w:r>
-      <w:proofErr w:type="gramStart"/>
-      <w:r>
-        <w:rPr>
-          <w:sz w:val="22"/>
-        </w:rPr>
-        <w:t>a</w:t>
-      </w:r>
-      <w:proofErr w:type="gramEnd"/>
-      <w:r>
-        <w:rPr>
-          <w:sz w:val="22"/>
-        </w:rPr>
-        <w:t xml:space="preserve"> causé des erreurs et des problèmes dans notre application, parfois ils étaient petits, mais ils sont là. Commençons par Tommy, il a créé plusieurs problèmes avec la bibliothèque de </w:t>
-      </w:r>
-      <w:proofErr w:type="spellStart"/>
-      <w:r>
-        <w:rPr>
-          <w:sz w:val="22"/>
-        </w:rPr>
-        <w:t>Nhibernate</w:t>
-      </w:r>
-      <w:proofErr w:type="spellEnd"/>
-      <w:r>
-        <w:rPr>
-          <w:sz w:val="22"/>
-        </w:rPr>
-        <w:t xml:space="preserve">, car il n’avait pas toutes les connaissances pour le configurer correctement. Avec plusieurs heures d’études et de corrections, il a pu régler et comprendre la plupart des problèmes causés par cette bibliothèque. Du côté de Simon, il a causé un problème d’interface qui cause les boutons à devenir de plus en plus petits s’ils sont cliqués d’une façon spéciale, de plus il avait travaillé dans le fichier de Tommy ce qui a causé un problème avec la liste temporaire, comme expliqué dans le prochain paragraphe : Événements marquants. Pour Vincent, il avait mal effectué la structure du </w:t>
-      </w:r>
-      <w:proofErr w:type="spellStart"/>
-      <w:r>
-        <w:rPr>
-          <w:sz w:val="22"/>
-        </w:rPr>
-        <w:t>ViewModel</w:t>
-      </w:r>
-      <w:proofErr w:type="spellEnd"/>
-      <w:r>
-        <w:rPr>
-          <w:sz w:val="22"/>
-        </w:rPr>
-        <w:t xml:space="preserve"> et du binding de sa première fenêtre, mais avec quelques explications, nous avons corrigé cette structure.</w:t>
+        <w:t>Chaque membre de notre équipe a causé des erreurs et des problèmes dans notre application, parfois ils étaient petits, mais ils sont là. Commençons par Tommy, il a créé plusieurs problèmes avec la bibliothèque de Nhibernate, car il n’avait pas toutes les connaissances pour le configurer correctement. Avec plusieurs heures d’études et de corrections, il a pu régler et comprendre la plupart des problèmes causés par cette bibliothèque. Du côté de Simon, il a causé un problème d’interface qui cause les boutons à devenir de plus en plus petits s’ils sont cliqués d’une façon spéciale, de plus il avait travaillé dans le fichier de Tommy ce qui a causé un problème avec la liste temporaire, comme expliqué dans le prochain paragraphe : Événements marquants. Pour Vincent, il avait mal effectué la structure du ViewModel et du binding de sa première fenêtre, mais avec quelques explications, nous avons corrigé cette structure.</w:t>
       </w:r>
     </w:p>
     <w:p>
@@ -4298,21 +4256,7 @@
         <w:rPr>
           <w:sz w:val="22"/>
         </w:rPr>
-        <w:t xml:space="preserve">Tous les événements marquants de notre développement tournent aux alentours de l’ORM </w:t>
-      </w:r>
-      <w:proofErr w:type="spellStart"/>
-      <w:r>
-        <w:rPr>
-          <w:sz w:val="22"/>
-        </w:rPr>
-        <w:t>Nhibernate</w:t>
-      </w:r>
-      <w:proofErr w:type="spellEnd"/>
-      <w:r>
-        <w:rPr>
-          <w:sz w:val="22"/>
-        </w:rPr>
-        <w:t xml:space="preserve">, car il nous a demandé beaucoup de temps pour bien le comprendre et le configurer. Pendant notre temps d’apprentissage, nous avons eu notre lot d’exceptions non gérées et de problèmes divers. À chaque fois que l’on réussissait une requête à l’aide de l’ORM et que l’on voyait les objets générés automatiquement, nous étions très contents de notre persévérance. L’un des problèmes qui nous ont suscité beaucoup d’ennui est lorsqu’on faisait une requête d’items et que l’on triait cette liste en créant une autre liste temporaire. Lorsqu’on créait une autre liste d’items, l’ORM le détectait, mais nous donnait une erreur spéciale. Nous avons essayé de contourner le problème en mettant en jeu la performance du logiciel, mais finalement Tommy, avec l’aide du professeur, a trouvé le problème. Il ne fallait pas créer une autre liste. </w:t>
+        <w:t xml:space="preserve">Tous les événements marquants de notre développement tournent aux alentours de l’ORM Nhibernate, car il nous a demandé beaucoup de temps pour bien le comprendre et le configurer. Pendant notre temps d’apprentissage, nous avons eu notre lot d’exceptions non gérées et de problèmes divers. À chaque fois que l’on réussissait une requête à l’aide de l’ORM et que l’on voyait les objets générés automatiquement, nous étions très contents de notre persévérance. L’un des problèmes qui nous ont suscité beaucoup d’ennui est lorsqu’on faisait une requête d’items et que l’on triait cette liste en créant une autre liste temporaire. Lorsqu’on créait une autre liste d’items, l’ORM le détectait, mais nous donnait une erreur spéciale. Nous avons essayé de contourner le problème en mettant en jeu la performance du logiciel, mais finalement Tommy, avec l’aide du professeur, a trouvé le problème. Il ne fallait pas créer une autre liste. </w:t>
       </w:r>
     </w:p>
     <w:p>
@@ -4326,35 +4270,7 @@
         <w:rPr>
           <w:sz w:val="22"/>
         </w:rPr>
-        <w:t xml:space="preserve">Nous avons eu de la difficulté avec la table SQL : </w:t>
-      </w:r>
-      <w:proofErr w:type="spellStart"/>
-      <w:r>
-        <w:rPr>
-          <w:sz w:val="22"/>
-        </w:rPr>
-        <w:t>FormatsItemsClientsFactures</w:t>
-      </w:r>
-      <w:proofErr w:type="spellEnd"/>
-      <w:r>
-        <w:rPr>
-          <w:sz w:val="22"/>
-        </w:rPr>
-        <w:t xml:space="preserve"> et ainsi la classe </w:t>
-      </w:r>
-      <w:proofErr w:type="spellStart"/>
-      <w:r>
-        <w:rPr>
-          <w:sz w:val="22"/>
-        </w:rPr>
-        <w:t>FormatItemClientFacture</w:t>
-      </w:r>
-      <w:proofErr w:type="spellEnd"/>
-      <w:r>
-        <w:rPr>
-          <w:sz w:val="22"/>
-        </w:rPr>
-        <w:t>. Nous avons eu de la difficulté à bien comprendre son utilité, mais nous avons besoin d’elle pour nous souvenir des prix des items au moment de la vente, car l’administrateur peut modifier le prix et même le nom de l’item. Sa configuration a été une tâche difficile surtout qu’un objet de ce type possède une liste de de ce même type, car l’objet parent peut posséder une liste d’items complémentaires, tels qu’extra bacon, pas de glace, etc.</w:t>
+        <w:t>Nous avons eu de la difficulté avec la table SQL : FormatsItemsClientsFactures et ainsi la classe FormatItemClientFacture. Nous avons eu de la difficulté à bien comprendre son utilité, mais nous avons besoin d’elle pour nous souvenir des prix des items au moment de la vente, car l’administrateur peut modifier le prix et même le nom de l’item. Sa configuration a été une tâche difficile surtout qu’un objet de ce type possède une liste de de ce même type, car l’objet parent peut posséder une liste d’items complémentaires, tels qu’extra bacon, pas de glace, etc.</w:t>
       </w:r>
     </w:p>
     <w:p>
@@ -4369,21 +4285,7 @@
           <w:sz w:val="22"/>
         </w:rPr>
         <w:lastRenderedPageBreak/>
-        <w:t>Au milieu de notre projet, nous avons dû modifier tous les écrans, car Alain voulait une rétroaction lors de la modification d’un objet ‘</w:t>
-      </w:r>
-      <w:proofErr w:type="spellStart"/>
-      <w:r>
-        <w:rPr>
-          <w:sz w:val="22"/>
-        </w:rPr>
-        <w:t>bindé</w:t>
-      </w:r>
-      <w:proofErr w:type="spellEnd"/>
-      <w:r>
-        <w:rPr>
-          <w:sz w:val="22"/>
-        </w:rPr>
-        <w:t>’. Ceci a quand même été une lourde tâche, car on a dû ajouter beaucoup de code pour gérer ce critère.</w:t>
+        <w:t>Au milieu de notre projet, nous avons dû modifier tous les écrans, car Alain voulait une rétroaction lors de la modification d’un objet ‘bindé’. Ceci a quand même été une lourde tâche, car on a dû ajouter beaucoup de code pour gérer ce critère.</w:t>
       </w:r>
     </w:p>
     <w:p>
@@ -4397,21 +4299,7 @@
         <w:rPr>
           <w:sz w:val="22"/>
         </w:rPr>
-        <w:t xml:space="preserve">Notre premier </w:t>
-      </w:r>
-      <w:proofErr w:type="spellStart"/>
-      <w:r>
-        <w:rPr>
-          <w:sz w:val="22"/>
-        </w:rPr>
-        <w:t>build</w:t>
-      </w:r>
-      <w:proofErr w:type="spellEnd"/>
-      <w:r>
-        <w:rPr>
-          <w:sz w:val="22"/>
-        </w:rPr>
-        <w:t xml:space="preserve"> que nous avons remis a été un moment préoccupant, car nous avions peur d’avoir oublié quelque chose.</w:t>
+        <w:t>Notre premier build que nous avons remis a été un moment préoccupant, car nous avions peur d’avoir oublié quelque chose.</w:t>
       </w:r>
     </w:p>
     <w:p>
@@ -11222,10 +11110,7 @@
         </w:tc>
       </w:tr>
     </w:tbl>
-    <w:p>
-      <w:bookmarkStart w:id="6" w:name="_GoBack"/>
-      <w:bookmarkEnd w:id="6"/>
-    </w:p>
+    <w:p/>
     <w:tbl>
       <w:tblPr>
         <w:tblStyle w:val="Grilledutableau"/>
@@ -12451,24 +12336,24 @@
       <w:pPr>
         <w:pStyle w:val="Titre1"/>
       </w:pPr>
-      <w:bookmarkStart w:id="7" w:name="_Toc405905065"/>
+      <w:bookmarkStart w:id="6" w:name="_Toc405905065"/>
       <w:r>
         <w:t>Tableau des livrables</w:t>
       </w:r>
-      <w:bookmarkEnd w:id="7"/>
+      <w:bookmarkEnd w:id="6"/>
     </w:p>
     <w:tbl>
       <w:tblPr>
         <w:tblStyle w:val="Listeclaire-Accent1"/>
-        <w:tblW w:w="0" w:type="auto"/>
+        <w:tblW w:w="8222" w:type="dxa"/>
         <w:jc w:val="center"/>
         <w:tblLook w:val="04A0" w:firstRow="1" w:lastRow="0" w:firstColumn="1" w:lastColumn="0" w:noHBand="0" w:noVBand="1"/>
       </w:tblPr>
       <w:tblGrid>
-        <w:gridCol w:w="2024"/>
-        <w:gridCol w:w="2027"/>
-        <w:gridCol w:w="2026"/>
-        <w:gridCol w:w="2027"/>
+        <w:gridCol w:w="2055"/>
+        <w:gridCol w:w="2056"/>
+        <w:gridCol w:w="2055"/>
+        <w:gridCol w:w="2056"/>
       </w:tblGrid>
       <w:tr>
         <w:trPr>
@@ -12503,7 +12388,7 @@
               <w:cnfStyle w:val="100000000000" w:firstRow="1" w:lastRow="0" w:firstColumn="0" w:lastColumn="0" w:oddVBand="0" w:evenVBand="0" w:oddHBand="0" w:evenHBand="0" w:firstRowFirstColumn="0" w:firstRowLastColumn="0" w:lastRowFirstColumn="0" w:lastRowLastColumn="0"/>
             </w:pPr>
             <w:r>
-              <w:t>Membre 1</w:t>
+              <w:t>DEMERS, TOMMY</w:t>
             </w:r>
           </w:p>
         </w:tc>
@@ -12522,7 +12407,7 @@
               <w:cnfStyle w:val="100000000000" w:firstRow="1" w:lastRow="0" w:firstColumn="0" w:lastColumn="0" w:oddVBand="0" w:evenVBand="0" w:oddHBand="0" w:evenHBand="0" w:firstRowFirstColumn="0" w:firstRowLastColumn="0" w:lastRowFirstColumn="0" w:lastRowLastColumn="0"/>
             </w:pPr>
             <w:r>
-              <w:t>Membre 2</w:t>
+              <w:t>DESROSIERS, Vincent</w:t>
             </w:r>
           </w:p>
         </w:tc>
@@ -12541,7 +12426,7 @@
               <w:cnfStyle w:val="100000000000" w:firstRow="1" w:lastRow="0" w:firstColumn="0" w:lastColumn="0" w:oddVBand="0" w:evenVBand="0" w:oddHBand="0" w:evenHBand="0" w:firstRowFirstColumn="0" w:firstRowLastColumn="0" w:lastRowFirstColumn="0" w:lastRowLastColumn="0"/>
             </w:pPr>
             <w:r>
-              <w:t>Membre 3</w:t>
+              <w:t>TURCOTTE, Simon</w:t>
             </w:r>
           </w:p>
         </w:tc>
@@ -12564,7 +12449,7 @@
           </w:tcPr>
           <w:p>
             <w:r>
-              <w:t>Livrable 1</w:t>
+              <w:t>Base de données côté administrateur</w:t>
             </w:r>
           </w:p>
         </w:tc>
@@ -12583,7 +12468,7 @@
               <w:cnfStyle w:val="000000100000" w:firstRow="0" w:lastRow="0" w:firstColumn="0" w:lastColumn="0" w:oddVBand="0" w:evenVBand="0" w:oddHBand="1" w:evenHBand="0" w:firstRowFirstColumn="0" w:firstRowLastColumn="0" w:lastRowFirstColumn="0" w:lastRowLastColumn="0"/>
             </w:pPr>
             <w:r>
-              <w:t>0%</w:t>
+              <w:t>50%</w:t>
             </w:r>
           </w:p>
         </w:tc>
@@ -12602,7 +12487,7 @@
               <w:cnfStyle w:val="000000100000" w:firstRow="0" w:lastRow="0" w:firstColumn="0" w:lastColumn="0" w:oddVBand="0" w:evenVBand="0" w:oddHBand="1" w:evenHBand="0" w:firstRowFirstColumn="0" w:firstRowLastColumn="0" w:lastRowFirstColumn="0" w:lastRowLastColumn="0"/>
             </w:pPr>
             <w:r>
-              <w:t>25%</w:t>
+              <w:t>35%</w:t>
             </w:r>
           </w:p>
         </w:tc>
@@ -12621,7 +12506,7 @@
               <w:cnfStyle w:val="000000100000" w:firstRow="0" w:lastRow="0" w:firstColumn="0" w:lastColumn="0" w:oddVBand="0" w:evenVBand="0" w:oddHBand="1" w:evenHBand="0" w:firstRowFirstColumn="0" w:firstRowLastColumn="0" w:lastRowFirstColumn="0" w:lastRowLastColumn="0"/>
             </w:pPr>
             <w:r>
-              <w:t>75%</w:t>
+              <w:t>15%</w:t>
             </w:r>
           </w:p>
         </w:tc>
@@ -12643,7 +12528,7 @@
           </w:tcPr>
           <w:p>
             <w:r>
-              <w:t>Livrable 2</w:t>
+              <w:t>Interface côté administrateur</w:t>
             </w:r>
           </w:p>
         </w:tc>
@@ -12662,7 +12547,7 @@
               <w:cnfStyle w:val="000000000000" w:firstRow="0" w:lastRow="0" w:firstColumn="0" w:lastColumn="0" w:oddVBand="0" w:evenVBand="0" w:oddHBand="0" w:evenHBand="0" w:firstRowFirstColumn="0" w:firstRowLastColumn="0" w:lastRowFirstColumn="0" w:lastRowLastColumn="0"/>
             </w:pPr>
             <w:r>
-              <w:t>%</w:t>
+              <w:t>30%</w:t>
             </w:r>
           </w:p>
         </w:tc>
@@ -12681,7 +12566,7 @@
               <w:cnfStyle w:val="000000000000" w:firstRow="0" w:lastRow="0" w:firstColumn="0" w:lastColumn="0" w:oddVBand="0" w:evenVBand="0" w:oddHBand="0" w:evenHBand="0" w:firstRowFirstColumn="0" w:firstRowLastColumn="0" w:lastRowFirstColumn="0" w:lastRowLastColumn="0"/>
             </w:pPr>
             <w:r>
-              <w:t>%</w:t>
+              <w:t>30%</w:t>
             </w:r>
           </w:p>
         </w:tc>
@@ -12700,7 +12585,7 @@
               <w:cnfStyle w:val="000000000000" w:firstRow="0" w:lastRow="0" w:firstColumn="0" w:lastColumn="0" w:oddVBand="0" w:evenVBand="0" w:oddHBand="0" w:evenHBand="0" w:firstRowFirstColumn="0" w:firstRowLastColumn="0" w:lastRowFirstColumn="0" w:lastRowLastColumn="0"/>
             </w:pPr>
             <w:r>
-              <w:t>%</w:t>
+              <w:t>40%</w:t>
             </w:r>
           </w:p>
         </w:tc>
@@ -12723,7 +12608,7 @@
           </w:tcPr>
           <w:p>
             <w:r>
-              <w:t>Livrable n</w:t>
+              <w:t>Base de données côté serveur</w:t>
             </w:r>
           </w:p>
         </w:tc>
@@ -12742,8 +12627,10 @@
               <w:cnfStyle w:val="000000100000" w:firstRow="0" w:lastRow="0" w:firstColumn="0" w:lastColumn="0" w:oddVBand="0" w:evenVBand="0" w:oddHBand="1" w:evenHBand="0" w:firstRowFirstColumn="0" w:firstRowLastColumn="0" w:lastRowFirstColumn="0" w:lastRowLastColumn="0"/>
             </w:pPr>
             <w:r>
-              <w:t>%</w:t>
-            </w:r>
+              <w:t>70%</w:t>
+            </w:r>
+            <w:bookmarkStart w:id="7" w:name="_GoBack"/>
+            <w:bookmarkEnd w:id="7"/>
           </w:p>
         </w:tc>
         <w:tc>
@@ -12761,7 +12648,7 @@
               <w:cnfStyle w:val="000000100000" w:firstRow="0" w:lastRow="0" w:firstColumn="0" w:lastColumn="0" w:oddVBand="0" w:evenVBand="0" w:oddHBand="1" w:evenHBand="0" w:firstRowFirstColumn="0" w:firstRowLastColumn="0" w:lastRowFirstColumn="0" w:lastRowLastColumn="0"/>
             </w:pPr>
             <w:r>
-              <w:t>%</w:t>
+              <w:t>10%</w:t>
             </w:r>
           </w:p>
         </w:tc>
@@ -12780,7 +12667,7 @@
               <w:cnfStyle w:val="000000100000" w:firstRow="0" w:lastRow="0" w:firstColumn="0" w:lastColumn="0" w:oddVBand="0" w:evenVBand="0" w:oddHBand="1" w:evenHBand="0" w:firstRowFirstColumn="0" w:firstRowLastColumn="0" w:lastRowFirstColumn="0" w:lastRowLastColumn="0"/>
             </w:pPr>
             <w:r>
-              <w:t>%</w:t>
+              <w:t>30%</w:t>
             </w:r>
           </w:p>
         </w:tc>
@@ -12802,7 +12689,7 @@
           </w:tcPr>
           <w:p>
             <w:r>
-              <w:t>Livrable n+1</w:t>
+              <w:t>Interface côté serveur</w:t>
             </w:r>
           </w:p>
         </w:tc>
@@ -12821,7 +12708,7 @@
               <w:cnfStyle w:val="000000000000" w:firstRow="0" w:lastRow="0" w:firstColumn="0" w:lastColumn="0" w:oddVBand="0" w:evenVBand="0" w:oddHBand="0" w:evenHBand="0" w:firstRowFirstColumn="0" w:firstRowLastColumn="0" w:lastRowFirstColumn="0" w:lastRowLastColumn="0"/>
             </w:pPr>
             <w:r>
-              <w:t>%</w:t>
+              <w:t>12%</w:t>
             </w:r>
           </w:p>
         </w:tc>
@@ -12840,7 +12727,7 @@
               <w:cnfStyle w:val="000000000000" w:firstRow="0" w:lastRow="0" w:firstColumn="0" w:lastColumn="0" w:oddVBand="0" w:evenVBand="0" w:oddHBand="0" w:evenHBand="0" w:firstRowFirstColumn="0" w:firstRowLastColumn="0" w:lastRowFirstColumn="0" w:lastRowLastColumn="0"/>
             </w:pPr>
             <w:r>
-              <w:t>%</w:t>
+              <w:t>8%</w:t>
             </w:r>
           </w:p>
         </w:tc>
@@ -12859,7 +12746,7 @@
               <w:cnfStyle w:val="000000000000" w:firstRow="0" w:lastRow="0" w:firstColumn="0" w:lastColumn="0" w:oddVBand="0" w:evenVBand="0" w:oddHBand="0" w:evenHBand="0" w:firstRowFirstColumn="0" w:firstRowLastColumn="0" w:lastRowFirstColumn="0" w:lastRowLastColumn="0"/>
             </w:pPr>
             <w:r>
-              <w:t>%</w:t>
+              <w:t>80%</w:t>
             </w:r>
           </w:p>
         </w:tc>
@@ -12882,7 +12769,7 @@
           </w:tcPr>
           <w:p>
             <w:r>
-              <w:t>Livrable n +2</w:t>
+              <w:t>Classes</w:t>
             </w:r>
           </w:p>
         </w:tc>
@@ -12901,7 +12788,7 @@
               <w:cnfStyle w:val="000000100000" w:firstRow="0" w:lastRow="0" w:firstColumn="0" w:lastColumn="0" w:oddVBand="0" w:evenVBand="0" w:oddHBand="1" w:evenHBand="0" w:firstRowFirstColumn="0" w:firstRowLastColumn="0" w:lastRowFirstColumn="0" w:lastRowLastColumn="0"/>
             </w:pPr>
             <w:r>
-              <w:t>%</w:t>
+              <w:t>32%</w:t>
             </w:r>
           </w:p>
         </w:tc>
@@ -12920,7 +12807,7 @@
               <w:cnfStyle w:val="000000100000" w:firstRow="0" w:lastRow="0" w:firstColumn="0" w:lastColumn="0" w:oddVBand="0" w:evenVBand="0" w:oddHBand="1" w:evenHBand="0" w:firstRowFirstColumn="0" w:firstRowLastColumn="0" w:lastRowFirstColumn="0" w:lastRowLastColumn="0"/>
             </w:pPr>
             <w:r>
-              <w:t>%</w:t>
+              <w:t>50%</w:t>
             </w:r>
           </w:p>
         </w:tc>
@@ -12939,7 +12826,166 @@
               <w:cnfStyle w:val="000000100000" w:firstRow="0" w:lastRow="0" w:firstColumn="0" w:lastColumn="0" w:oddVBand="0" w:evenVBand="0" w:oddHBand="1" w:evenHBand="0" w:firstRowFirstColumn="0" w:firstRowLastColumn="0" w:lastRowFirstColumn="0" w:lastRowLastColumn="0"/>
             </w:pPr>
             <w:r>
-              <w:t>%</w:t>
+              <w:t>18%</w:t>
+            </w:r>
+          </w:p>
+        </w:tc>
+      </w:tr>
+      <w:tr>
+        <w:trPr>
+          <w:jc w:val="center"/>
+        </w:trPr>
+        <w:tc>
+          <w:tcPr>
+            <w:cnfStyle w:val="001000000000" w:firstRow="0" w:lastRow="0" w:firstColumn="1" w:lastColumn="0" w:oddVBand="0" w:evenVBand="0" w:oddHBand="0" w:evenHBand="0" w:firstRowFirstColumn="0" w:firstRowLastColumn="0" w:lastRowFirstColumn="0" w:lastRowLastColumn="0"/>
+            <w:tcW w:w="2055" w:type="dxa"/>
+            <w:tcBorders>
+              <w:top w:val="single" w:sz="4" w:space="0" w:color="auto"/>
+              <w:left w:val="single" w:sz="4" w:space="0" w:color="auto"/>
+              <w:bottom w:val="single" w:sz="4" w:space="0" w:color="auto"/>
+              <w:right w:val="single" w:sz="4" w:space="0" w:color="auto"/>
+            </w:tcBorders>
+          </w:tcPr>
+          <w:p>
+            <w:r>
+              <w:t>Correction de bug</w:t>
+            </w:r>
+          </w:p>
+        </w:tc>
+        <w:tc>
+          <w:tcPr>
+            <w:tcW w:w="2056" w:type="dxa"/>
+            <w:tcBorders>
+              <w:top w:val="single" w:sz="4" w:space="0" w:color="auto"/>
+              <w:left w:val="single" w:sz="4" w:space="0" w:color="auto"/>
+              <w:bottom w:val="single" w:sz="4" w:space="0" w:color="auto"/>
+              <w:right w:val="single" w:sz="4" w:space="0" w:color="auto"/>
+            </w:tcBorders>
+          </w:tcPr>
+          <w:p>
+            <w:pPr>
+              <w:cnfStyle w:val="000000000000" w:firstRow="0" w:lastRow="0" w:firstColumn="0" w:lastColumn="0" w:oddVBand="0" w:evenVBand="0" w:oddHBand="0" w:evenHBand="0" w:firstRowFirstColumn="0" w:firstRowLastColumn="0" w:lastRowFirstColumn="0" w:lastRowLastColumn="0"/>
+            </w:pPr>
+            <w:r>
+              <w:t>30%</w:t>
+            </w:r>
+          </w:p>
+        </w:tc>
+        <w:tc>
+          <w:tcPr>
+            <w:tcW w:w="2055" w:type="dxa"/>
+            <w:tcBorders>
+              <w:top w:val="single" w:sz="4" w:space="0" w:color="auto"/>
+              <w:left w:val="single" w:sz="4" w:space="0" w:color="auto"/>
+              <w:bottom w:val="single" w:sz="4" w:space="0" w:color="auto"/>
+              <w:right w:val="single" w:sz="4" w:space="0" w:color="auto"/>
+            </w:tcBorders>
+          </w:tcPr>
+          <w:p>
+            <w:pPr>
+              <w:cnfStyle w:val="000000000000" w:firstRow="0" w:lastRow="0" w:firstColumn="0" w:lastColumn="0" w:oddVBand="0" w:evenVBand="0" w:oddHBand="0" w:evenHBand="0" w:firstRowFirstColumn="0" w:firstRowLastColumn="0" w:lastRowFirstColumn="0" w:lastRowLastColumn="0"/>
+            </w:pPr>
+            <w:r>
+              <w:t>35%</w:t>
+            </w:r>
+          </w:p>
+        </w:tc>
+        <w:tc>
+          <w:tcPr>
+            <w:tcW w:w="2056" w:type="dxa"/>
+            <w:tcBorders>
+              <w:top w:val="single" w:sz="4" w:space="0" w:color="auto"/>
+              <w:left w:val="single" w:sz="4" w:space="0" w:color="auto"/>
+              <w:bottom w:val="single" w:sz="4" w:space="0" w:color="auto"/>
+              <w:right w:val="single" w:sz="4" w:space="0" w:color="auto"/>
+            </w:tcBorders>
+          </w:tcPr>
+          <w:p>
+            <w:pPr>
+              <w:cnfStyle w:val="000000000000" w:firstRow="0" w:lastRow="0" w:firstColumn="0" w:lastColumn="0" w:oddVBand="0" w:evenVBand="0" w:oddHBand="0" w:evenHBand="0" w:firstRowFirstColumn="0" w:firstRowLastColumn="0" w:lastRowFirstColumn="0" w:lastRowLastColumn="0"/>
+            </w:pPr>
+            <w:r>
+              <w:t>35%</w:t>
+            </w:r>
+          </w:p>
+        </w:tc>
+      </w:tr>
+      <w:tr>
+        <w:trPr>
+          <w:cnfStyle w:val="000000100000" w:firstRow="0" w:lastRow="0" w:firstColumn="0" w:lastColumn="0" w:oddVBand="0" w:evenVBand="0" w:oddHBand="1" w:evenHBand="0" w:firstRowFirstColumn="0" w:firstRowLastColumn="0" w:lastRowFirstColumn="0" w:lastRowLastColumn="0"/>
+          <w:jc w:val="center"/>
+        </w:trPr>
+        <w:tc>
+          <w:tcPr>
+            <w:cnfStyle w:val="001000000000" w:firstRow="0" w:lastRow="0" w:firstColumn="1" w:lastColumn="0" w:oddVBand="0" w:evenVBand="0" w:oddHBand="0" w:evenHBand="0" w:firstRowFirstColumn="0" w:firstRowLastColumn="0" w:lastRowFirstColumn="0" w:lastRowLastColumn="0"/>
+            <w:tcW w:w="2055" w:type="dxa"/>
+            <w:tcBorders>
+              <w:top w:val="single" w:sz="4" w:space="0" w:color="auto"/>
+              <w:left w:val="single" w:sz="4" w:space="0" w:color="auto"/>
+              <w:bottom w:val="single" w:sz="4" w:space="0" w:color="auto"/>
+              <w:right w:val="single" w:sz="4" w:space="0" w:color="auto"/>
+            </w:tcBorders>
+          </w:tcPr>
+          <w:p>
+            <w:r>
+              <w:t>Améliorations</w:t>
+            </w:r>
+          </w:p>
+        </w:tc>
+        <w:tc>
+          <w:tcPr>
+            <w:tcW w:w="2056" w:type="dxa"/>
+            <w:tcBorders>
+              <w:top w:val="single" w:sz="4" w:space="0" w:color="auto"/>
+              <w:left w:val="single" w:sz="4" w:space="0" w:color="auto"/>
+              <w:bottom w:val="single" w:sz="4" w:space="0" w:color="auto"/>
+              <w:right w:val="single" w:sz="4" w:space="0" w:color="auto"/>
+            </w:tcBorders>
+          </w:tcPr>
+          <w:p>
+            <w:pPr>
+              <w:cnfStyle w:val="000000100000" w:firstRow="0" w:lastRow="0" w:firstColumn="0" w:lastColumn="0" w:oddVBand="0" w:evenVBand="0" w:oddHBand="1" w:evenHBand="0" w:firstRowFirstColumn="0" w:firstRowLastColumn="0" w:lastRowFirstColumn="0" w:lastRowLastColumn="0"/>
+            </w:pPr>
+            <w:r>
+              <w:t>10%</w:t>
+            </w:r>
+          </w:p>
+        </w:tc>
+        <w:tc>
+          <w:tcPr>
+            <w:tcW w:w="2055" w:type="dxa"/>
+            <w:tcBorders>
+              <w:top w:val="single" w:sz="4" w:space="0" w:color="auto"/>
+              <w:left w:val="single" w:sz="4" w:space="0" w:color="auto"/>
+              <w:bottom w:val="single" w:sz="4" w:space="0" w:color="auto"/>
+              <w:right w:val="single" w:sz="4" w:space="0" w:color="auto"/>
+            </w:tcBorders>
+          </w:tcPr>
+          <w:p>
+            <w:pPr>
+              <w:cnfStyle w:val="000000100000" w:firstRow="0" w:lastRow="0" w:firstColumn="0" w:lastColumn="0" w:oddVBand="0" w:evenVBand="0" w:oddHBand="1" w:evenHBand="0" w:firstRowFirstColumn="0" w:firstRowLastColumn="0" w:lastRowFirstColumn="0" w:lastRowLastColumn="0"/>
+            </w:pPr>
+            <w:r>
+              <w:t>65%</w:t>
+            </w:r>
+          </w:p>
+        </w:tc>
+        <w:tc>
+          <w:tcPr>
+            <w:tcW w:w="2056" w:type="dxa"/>
+            <w:tcBorders>
+              <w:top w:val="single" w:sz="4" w:space="0" w:color="auto"/>
+              <w:left w:val="single" w:sz="4" w:space="0" w:color="auto"/>
+              <w:bottom w:val="single" w:sz="4" w:space="0" w:color="auto"/>
+              <w:right w:val="single" w:sz="4" w:space="0" w:color="auto"/>
+            </w:tcBorders>
+          </w:tcPr>
+          <w:p>
+            <w:pPr>
+              <w:cnfStyle w:val="000000100000" w:firstRow="0" w:lastRow="0" w:firstColumn="0" w:lastColumn="0" w:oddVBand="0" w:evenVBand="0" w:oddHBand="1" w:evenHBand="0" w:firstRowFirstColumn="0" w:firstRowLastColumn="0" w:lastRowFirstColumn="0" w:lastRowLastColumn="0"/>
+            </w:pPr>
+            <w:r>
+              <w:t>25%</w:t>
             </w:r>
           </w:p>
         </w:tc>
@@ -13073,7 +13119,14 @@
         <w:rPr>
           <w:sz w:val="22"/>
         </w:rPr>
-        <w:t>Vous devez chercher dans le fichier GestResto.UI.exe.config environ à la ligne 26, une balise property en dessous de celle-ci il y a un Database=gestresto, vous devez changer le nom pour le nom de votre base de données, de plus vous pouvez utiliser un utilisateur préalablement ajouté à votre base de données.</w:t>
+        <w:t xml:space="preserve">Vous devez chercher dans le fichier GestResto.UI.exe.config environ à la ligne 26, une balise property en dessous de celle-ci il y a un Database=gestresto, vous devez changer le nom pour le </w:t>
+      </w:r>
+      <w:r>
+        <w:rPr>
+          <w:sz w:val="22"/>
+        </w:rPr>
+        <w:lastRenderedPageBreak/>
+        <w:t>nom de votre base de données, de plus vous pouvez utiliser un utilisateur préalablement ajouté à votre base de données.</w:t>
       </w:r>
     </w:p>
     <w:p>
@@ -13109,7 +13162,6 @@
         <w:rPr>
           <w:sz w:val="22"/>
         </w:rPr>
-        <w:lastRenderedPageBreak/>
         <w:t>Sélectionnez la base de données que vous venez de créer.</w:t>
       </w:r>
     </w:p>
@@ -13414,27 +13466,14 @@
       <w:r>
         <w:t xml:space="preserve">Figure </w:t>
       </w:r>
-      <w:r>
-        <w:fldChar w:fldCharType="begin"/>
-      </w:r>
-      <w:r>
-        <w:instrText xml:space="preserve"> SEQ Figure \* ARABIC </w:instrText>
-      </w:r>
-      <w:r>
-        <w:fldChar w:fldCharType="separate"/>
-      </w:r>
-      <w:r>
-        <w:rPr>
-          <w:noProof/>
-        </w:rPr>
-        <w:t>1</w:t>
-      </w:r>
-      <w:r>
-        <w:rPr>
-          <w:noProof/>
-        </w:rPr>
-        <w:fldChar w:fldCharType="end"/>
-      </w:r>
+      <w:fldSimple w:instr=" SEQ Figure \* ARABIC ">
+        <w:r>
+          <w:rPr>
+            <w:noProof/>
+          </w:rPr>
+          <w:t>1</w:t>
+        </w:r>
+      </w:fldSimple>
       <w:r>
         <w:t>: Liste d'items côté administrateur</w:t>
       </w:r>
@@ -13523,27 +13562,14 @@
       <w:r>
         <w:t xml:space="preserve">Figure </w:t>
       </w:r>
-      <w:r>
-        <w:fldChar w:fldCharType="begin"/>
-      </w:r>
-      <w:r>
-        <w:instrText xml:space="preserve"> SEQ Figure \* ARABIC </w:instrText>
-      </w:r>
-      <w:r>
-        <w:fldChar w:fldCharType="separate"/>
-      </w:r>
-      <w:r>
-        <w:rPr>
-          <w:noProof/>
-        </w:rPr>
-        <w:t>2</w:t>
-      </w:r>
-      <w:r>
-        <w:rPr>
-          <w:noProof/>
-        </w:rPr>
-        <w:fldChar w:fldCharType="end"/>
-      </w:r>
+      <w:fldSimple w:instr=" SEQ Figure \* ARABIC ">
+        <w:r>
+          <w:rPr>
+            <w:noProof/>
+          </w:rPr>
+          <w:t>2</w:t>
+        </w:r>
+      </w:fldSimple>
       <w:r>
         <w:t>: Liste d'items côté serveur</w:t>
       </w:r>
@@ -13570,19 +13596,11 @@
       <w:r>
         <w:t xml:space="preserve"> va contenir les spaghettis et raviolis, tandis que </w:t>
       </w:r>
-      <w:proofErr w:type="spellStart"/>
       <w:r>
         <w:rPr>
           <w:b/>
         </w:rPr>
-        <w:t>Fast</w:t>
-      </w:r>
-      <w:proofErr w:type="spellEnd"/>
-      <w:r>
-        <w:rPr>
-          <w:b/>
-        </w:rPr>
-        <w:t xml:space="preserve"> F</w:t>
+        <w:t>Fast F</w:t>
       </w:r>
       <w:r>
         <w:rPr>
@@ -13685,27 +13703,14 @@
       <w:r>
         <w:t xml:space="preserve">Figure </w:t>
       </w:r>
-      <w:r>
-        <w:fldChar w:fldCharType="begin"/>
-      </w:r>
-      <w:r>
-        <w:instrText xml:space="preserve"> SEQ Figure \* ARABIC </w:instrText>
-      </w:r>
-      <w:r>
-        <w:fldChar w:fldCharType="separate"/>
-      </w:r>
-      <w:r>
-        <w:rPr>
-          <w:noProof/>
-        </w:rPr>
-        <w:t>3</w:t>
-      </w:r>
-      <w:r>
-        <w:rPr>
-          <w:noProof/>
-        </w:rPr>
-        <w:fldChar w:fldCharType="end"/>
-      </w:r>
+      <w:fldSimple w:instr=" SEQ Figure \* ARABIC ">
+        <w:r>
+          <w:rPr>
+            <w:noProof/>
+          </w:rPr>
+          <w:t>3</w:t>
+        </w:r>
+      </w:fldSimple>
       <w:r>
         <w:t>: Liste de catégories côté administrateur</w:t>
       </w:r>
@@ -13794,27 +13799,14 @@
       <w:r>
         <w:t xml:space="preserve">Figure </w:t>
       </w:r>
-      <w:r>
-        <w:fldChar w:fldCharType="begin"/>
-      </w:r>
-      <w:r>
-        <w:instrText xml:space="preserve"> SEQ Figure \* ARABIC </w:instrText>
-      </w:r>
-      <w:r>
-        <w:fldChar w:fldCharType="separate"/>
-      </w:r>
-      <w:r>
-        <w:rPr>
-          <w:noProof/>
-        </w:rPr>
-        <w:t>4</w:t>
-      </w:r>
-      <w:r>
-        <w:rPr>
-          <w:noProof/>
-        </w:rPr>
-        <w:fldChar w:fldCharType="end"/>
-      </w:r>
+      <w:fldSimple w:instr=" SEQ Figure \* ARABIC ">
+        <w:r>
+          <w:rPr>
+            <w:noProof/>
+          </w:rPr>
+          <w:t>4</w:t>
+        </w:r>
+      </w:fldSimple>
       <w:r>
         <w:t xml:space="preserve"> : Liste de catégories côté serveur</w:t>
       </w:r>
@@ -13845,14 +13837,12 @@
       <w:r>
         <w:t xml:space="preserve">Format : Un format représente une certaine quantité. Les plus utilisés sont : </w:t>
       </w:r>
-      <w:proofErr w:type="gramStart"/>
       <w:r>
         <w:rPr>
           <w:b/>
         </w:rPr>
         <w:t>Petit</w:t>
       </w:r>
-      <w:proofErr w:type="gramEnd"/>
       <w:r>
         <w:t xml:space="preserve">, </w:t>
       </w:r>
@@ -14565,27 +14555,14 @@
       <w:r>
         <w:t xml:space="preserve">Figure </w:t>
       </w:r>
-      <w:r>
-        <w:fldChar w:fldCharType="begin"/>
-      </w:r>
-      <w:r>
-        <w:instrText xml:space="preserve"> SEQ Figure \* ARABIC </w:instrText>
-      </w:r>
-      <w:r>
-        <w:fldChar w:fldCharType="separate"/>
-      </w:r>
-      <w:r>
-        <w:rPr>
-          <w:noProof/>
-        </w:rPr>
-        <w:t>5</w:t>
-      </w:r>
-      <w:r>
-        <w:rPr>
-          <w:noProof/>
-        </w:rPr>
-        <w:fldChar w:fldCharType="end"/>
-      </w:r>
+      <w:fldSimple w:instr=" SEQ Figure \* ARABIC ">
+        <w:r>
+          <w:rPr>
+            <w:noProof/>
+          </w:rPr>
+          <w:t>5</w:t>
+        </w:r>
+      </w:fldSimple>
       <w:r>
         <w:t xml:space="preserve"> : Authentification</w:t>
       </w:r>
@@ -14722,27 +14699,14 @@
       <w:r>
         <w:t xml:space="preserve">Figure </w:t>
       </w:r>
-      <w:r>
-        <w:fldChar w:fldCharType="begin"/>
-      </w:r>
-      <w:r>
-        <w:instrText xml:space="preserve"> SEQ Figure \* ARABIC </w:instrText>
-      </w:r>
-      <w:r>
-        <w:fldChar w:fldCharType="separate"/>
-      </w:r>
-      <w:r>
-        <w:rPr>
-          <w:noProof/>
-        </w:rPr>
-        <w:t>6</w:t>
-      </w:r>
-      <w:r>
-        <w:rPr>
-          <w:noProof/>
-        </w:rPr>
-        <w:fldChar w:fldCharType="end"/>
-      </w:r>
+      <w:fldSimple w:instr=" SEQ Figure \* ARABIC ">
+        <w:r>
+          <w:rPr>
+            <w:noProof/>
+          </w:rPr>
+          <w:t>6</w:t>
+        </w:r>
+      </w:fldSimple>
       <w:r>
         <w:t xml:space="preserve">: </w:t>
       </w:r>
@@ -14840,27 +14804,14 @@
       <w:r>
         <w:t xml:space="preserve">Figure </w:t>
       </w:r>
-      <w:r>
-        <w:fldChar w:fldCharType="begin"/>
-      </w:r>
-      <w:r>
-        <w:instrText xml:space="preserve"> SEQ Figure \* ARABIC </w:instrText>
-      </w:r>
-      <w:r>
-        <w:fldChar w:fldCharType="separate"/>
-      </w:r>
-      <w:r>
-        <w:rPr>
-          <w:noProof/>
-        </w:rPr>
-        <w:t>7</w:t>
-      </w:r>
-      <w:r>
-        <w:rPr>
-          <w:noProof/>
-        </w:rPr>
-        <w:fldChar w:fldCharType="end"/>
-      </w:r>
+      <w:fldSimple w:instr=" SEQ Figure \* ARABIC ">
+        <w:r>
+          <w:rPr>
+            <w:noProof/>
+          </w:rPr>
+          <w:t>7</w:t>
+        </w:r>
+      </w:fldSimple>
       <w:r>
         <w:t xml:space="preserve"> : Fenêtre après le login pour un serveur</w:t>
       </w:r>
@@ -15115,27 +15066,14 @@
       <w:r>
         <w:t xml:space="preserve">Figure </w:t>
       </w:r>
-      <w:r>
-        <w:fldChar w:fldCharType="begin"/>
-      </w:r>
-      <w:r>
-        <w:instrText xml:space="preserve"> SEQ Figure \* ARABIC </w:instrText>
-      </w:r>
-      <w:r>
-        <w:fldChar w:fldCharType="separate"/>
-      </w:r>
-      <w:r>
-        <w:rPr>
-          <w:noProof/>
-        </w:rPr>
-        <w:t>8</w:t>
-      </w:r>
-      <w:r>
-        <w:rPr>
-          <w:noProof/>
-        </w:rPr>
-        <w:fldChar w:fldCharType="end"/>
-      </w:r>
+      <w:fldSimple w:instr=" SEQ Figure \* ARABIC ">
+        <w:r>
+          <w:rPr>
+            <w:noProof/>
+          </w:rPr>
+          <w:t>8</w:t>
+        </w:r>
+      </w:fldSimple>
       <w:r>
         <w:t xml:space="preserve"> : Fenêtre de commande</w:t>
       </w:r>
@@ -15335,27 +15273,14 @@
       <w:r>
         <w:t xml:space="preserve">Figure </w:t>
       </w:r>
-      <w:r>
-        <w:fldChar w:fldCharType="begin"/>
-      </w:r>
-      <w:r>
-        <w:instrText xml:space="preserve"> SEQ Figure \* ARABIC </w:instrText>
-      </w:r>
-      <w:r>
-        <w:fldChar w:fldCharType="separate"/>
-      </w:r>
-      <w:r>
-        <w:rPr>
-          <w:noProof/>
-        </w:rPr>
-        <w:t>9</w:t>
-      </w:r>
-      <w:r>
-        <w:rPr>
-          <w:noProof/>
-        </w:rPr>
-        <w:fldChar w:fldCharType="end"/>
-      </w:r>
+      <w:fldSimple w:instr=" SEQ Figure \* ARABIC ">
+        <w:r>
+          <w:rPr>
+            <w:noProof/>
+          </w:rPr>
+          <w:t>9</w:t>
+        </w:r>
+      </w:fldSimple>
       <w:r>
         <w:t xml:space="preserve"> : Fenêtre de paiement</w:t>
       </w:r>
@@ -15497,27 +15422,14 @@
       <w:r>
         <w:t xml:space="preserve">Figure </w:t>
       </w:r>
-      <w:r>
-        <w:fldChar w:fldCharType="begin"/>
-      </w:r>
-      <w:r>
-        <w:instrText xml:space="preserve"> SEQ Figure \* ARABIC </w:instrText>
-      </w:r>
-      <w:r>
-        <w:fldChar w:fldCharType="separate"/>
-      </w:r>
-      <w:r>
-        <w:rPr>
-          <w:noProof/>
-        </w:rPr>
-        <w:t>10</w:t>
-      </w:r>
-      <w:r>
-        <w:rPr>
-          <w:noProof/>
-        </w:rPr>
-        <w:fldChar w:fldCharType="end"/>
-      </w:r>
+      <w:fldSimple w:instr=" SEQ Figure \* ARABIC ">
+        <w:r>
+          <w:rPr>
+            <w:noProof/>
+          </w:rPr>
+          <w:t>10</w:t>
+        </w:r>
+      </w:fldSimple>
       <w:r>
         <w:t xml:space="preserve"> : Bouton retour</w:t>
       </w:r>
@@ -15728,27 +15640,14 @@
       <w:r>
         <w:t xml:space="preserve">Figure </w:t>
       </w:r>
-      <w:r>
-        <w:fldChar w:fldCharType="begin"/>
-      </w:r>
-      <w:r>
-        <w:instrText xml:space="preserve"> SEQ Figure \* ARABIC </w:instrText>
-      </w:r>
-      <w:r>
-        <w:fldChar w:fldCharType="separate"/>
-      </w:r>
-      <w:r>
-        <w:rPr>
-          <w:noProof/>
-        </w:rPr>
-        <w:t>11</w:t>
-      </w:r>
-      <w:r>
-        <w:rPr>
-          <w:noProof/>
-        </w:rPr>
-        <w:fldChar w:fldCharType="end"/>
-      </w:r>
+      <w:fldSimple w:instr=" SEQ Figure \* ARABIC ">
+        <w:r>
+          <w:rPr>
+            <w:noProof/>
+          </w:rPr>
+          <w:t>11</w:t>
+        </w:r>
+      </w:fldSimple>
       <w:r>
         <w:t xml:space="preserve"> : Fenêtre de gestion d'employé</w:t>
       </w:r>
@@ -15969,27 +15868,14 @@
       <w:r>
         <w:t xml:space="preserve">Figure </w:t>
       </w:r>
-      <w:r>
-        <w:fldChar w:fldCharType="begin"/>
-      </w:r>
-      <w:r>
-        <w:instrText xml:space="preserve"> SEQ Figure \* ARABIC </w:instrText>
-      </w:r>
-      <w:r>
-        <w:fldChar w:fldCharType="separate"/>
-      </w:r>
-      <w:r>
-        <w:rPr>
-          <w:noProof/>
-        </w:rPr>
-        <w:t>12</w:t>
-      </w:r>
-      <w:r>
-        <w:rPr>
-          <w:noProof/>
-        </w:rPr>
-        <w:fldChar w:fldCharType="end"/>
-      </w:r>
+      <w:fldSimple w:instr=" SEQ Figure \* ARABIC ">
+        <w:r>
+          <w:rPr>
+            <w:noProof/>
+          </w:rPr>
+          <w:t>12</w:t>
+        </w:r>
+      </w:fldSimple>
       <w:r>
         <w:t xml:space="preserve"> : Fenêtre de la gestion des items</w:t>
       </w:r>
@@ -16150,27 +16036,14 @@
       <w:r>
         <w:t xml:space="preserve">Figure </w:t>
       </w:r>
-      <w:r>
-        <w:fldChar w:fldCharType="begin"/>
-      </w:r>
-      <w:r>
-        <w:instrText xml:space="preserve"> SEQ Figure \* ARABIC </w:instrText>
-      </w:r>
-      <w:r>
-        <w:fldChar w:fldCharType="separate"/>
-      </w:r>
-      <w:r>
-        <w:rPr>
-          <w:noProof/>
-        </w:rPr>
-        <w:t>13</w:t>
-      </w:r>
-      <w:r>
-        <w:rPr>
-          <w:noProof/>
-        </w:rPr>
-        <w:fldChar w:fldCharType="end"/>
-      </w:r>
+      <w:fldSimple w:instr=" SEQ Figure \* ARABIC ">
+        <w:r>
+          <w:rPr>
+            <w:noProof/>
+          </w:rPr>
+          <w:t>13</w:t>
+        </w:r>
+      </w:fldSimple>
       <w:r>
         <w:t xml:space="preserve"> : Fenêtre de la gestion des catégories</w:t>
       </w:r>
@@ -16376,27 +16249,14 @@
       <w:r>
         <w:t xml:space="preserve">Figure </w:t>
       </w:r>
-      <w:r>
-        <w:fldChar w:fldCharType="begin"/>
-      </w:r>
-      <w:r>
-        <w:instrText xml:space="preserve"> SEQ Figure \* ARABIC </w:instrText>
-      </w:r>
-      <w:r>
-        <w:fldChar w:fldCharType="separate"/>
-      </w:r>
-      <w:r>
-        <w:rPr>
-          <w:noProof/>
-        </w:rPr>
-        <w:t>14</w:t>
-      </w:r>
-      <w:r>
-        <w:rPr>
-          <w:noProof/>
-        </w:rPr>
-        <w:fldChar w:fldCharType="end"/>
-      </w:r>
+      <w:fldSimple w:instr=" SEQ Figure \* ARABIC ">
+        <w:r>
+          <w:rPr>
+            <w:noProof/>
+          </w:rPr>
+          <w:t>14</w:t>
+        </w:r>
+      </w:fldSimple>
       <w:r>
         <w:t xml:space="preserve"> : Fenêtre de la gestion des formats</w:t>
       </w:r>
@@ -16599,27 +16459,14 @@
       <w:r>
         <w:t xml:space="preserve">Figure </w:t>
       </w:r>
-      <w:r>
-        <w:fldChar w:fldCharType="begin"/>
-      </w:r>
-      <w:r>
-        <w:instrText xml:space="preserve"> SEQ Figure \* ARABIC </w:instrText>
-      </w:r>
-      <w:r>
-        <w:fldChar w:fldCharType="separate"/>
-      </w:r>
-      <w:r>
-        <w:rPr>
-          <w:noProof/>
-        </w:rPr>
-        <w:t>15</w:t>
-      </w:r>
-      <w:r>
-        <w:rPr>
-          <w:noProof/>
-        </w:rPr>
-        <w:fldChar w:fldCharType="end"/>
-      </w:r>
+      <w:fldSimple w:instr=" SEQ Figure \* ARABIC ">
+        <w:r>
+          <w:rPr>
+            <w:noProof/>
+          </w:rPr>
+          <w:t>15</w:t>
+        </w:r>
+      </w:fldSimple>
       <w:r>
         <w:t xml:space="preserve"> : Fenêtre de la gestion des tables</w:t>
       </w:r>
@@ -16807,27 +16654,14 @@
       <w:r>
         <w:t xml:space="preserve">Figure </w:t>
       </w:r>
-      <w:r>
-        <w:fldChar w:fldCharType="begin"/>
-      </w:r>
-      <w:r>
-        <w:instrText xml:space="preserve"> SEQ Figure \* ARABIC </w:instrText>
-      </w:r>
-      <w:r>
-        <w:fldChar w:fldCharType="separate"/>
-      </w:r>
-      <w:r>
-        <w:rPr>
-          <w:noProof/>
-        </w:rPr>
-        <w:t>16</w:t>
-      </w:r>
-      <w:r>
-        <w:rPr>
-          <w:noProof/>
-        </w:rPr>
-        <w:fldChar w:fldCharType="end"/>
-      </w:r>
+      <w:fldSimple w:instr=" SEQ Figure \* ARABIC ">
+        <w:r>
+          <w:rPr>
+            <w:noProof/>
+          </w:rPr>
+          <w:t>16</w:t>
+        </w:r>
+      </w:fldSimple>
       <w:r>
         <w:t xml:space="preserve"> : Fenêtre de la gestion du restaurant</w:t>
       </w:r>
@@ -17123,27 +16957,14 @@
       <w:r>
         <w:t xml:space="preserve">Figure </w:t>
       </w:r>
-      <w:r>
-        <w:fldChar w:fldCharType="begin"/>
-      </w:r>
-      <w:r>
-        <w:instrText xml:space="preserve"> SEQ Figure \* ARABIC </w:instrText>
-      </w:r>
-      <w:r>
-        <w:fldChar w:fldCharType="separate"/>
-      </w:r>
-      <w:r>
-        <w:rPr>
-          <w:noProof/>
-        </w:rPr>
-        <w:t>17</w:t>
-      </w:r>
-      <w:r>
-        <w:rPr>
-          <w:noProof/>
-        </w:rPr>
-        <w:fldChar w:fldCharType="end"/>
-      </w:r>
+      <w:fldSimple w:instr=" SEQ Figure \* ARABIC ">
+        <w:r>
+          <w:rPr>
+            <w:noProof/>
+          </w:rPr>
+          <w:t>17</w:t>
+        </w:r>
+      </w:fldSimple>
       <w:r>
         <w:t xml:space="preserve"> : Bouton déconnexion</w:t>
       </w:r>
@@ -18914,15 +18735,7 @@
         <w:spacing w:before="100"/>
       </w:pPr>
       <w:r>
-        <w:t xml:space="preserve">Pour voir les items complémentaires, vous devez cliquer sur l’item principal que vous voulez ajouter le complément. La liste des catégories sera modifiée et la liste des catégories complémentaires sera affichée. Vous n’aurez plus qu’à sélectionner l’item complémentaire que vous désirez </w:t>
-      </w:r>
-      <w:proofErr w:type="gramStart"/>
-      <w:r>
-        <w:t>ajouter</w:t>
-      </w:r>
-      <w:proofErr w:type="gramEnd"/>
-      <w:r>
-        <w:t>.</w:t>
+        <w:t>Pour voir les items complémentaires, vous devez cliquer sur l’item principal que vous voulez ajouter le complément. La liste des catégories sera modifiée et la liste des catégories complémentaires sera affichée. Vous n’aurez plus qu’à sélectionner l’item complémentaire que vous désirez ajouter.</w:t>
       </w:r>
     </w:p>
     <w:p>
@@ -19319,27 +19132,14 @@
       <w:r>
         <w:t xml:space="preserve">Figure </w:t>
       </w:r>
-      <w:r>
-        <w:fldChar w:fldCharType="begin"/>
-      </w:r>
-      <w:r>
-        <w:instrText xml:space="preserve"> SEQ Figure \* ARABIC </w:instrText>
-      </w:r>
-      <w:r>
-        <w:fldChar w:fldCharType="separate"/>
-      </w:r>
-      <w:r>
-        <w:rPr>
-          <w:noProof/>
-        </w:rPr>
-        <w:t>18</w:t>
-      </w:r>
-      <w:r>
-        <w:rPr>
-          <w:noProof/>
-        </w:rPr>
-        <w:fldChar w:fldCharType="end"/>
-      </w:r>
+      <w:fldSimple w:instr=" SEQ Figure \* ARABIC ">
+        <w:r>
+          <w:rPr>
+            <w:noProof/>
+          </w:rPr>
+          <w:t>18</w:t>
+        </w:r>
+      </w:fldSimple>
       <w:r>
         <w:rPr>
           <w:noProof/>
@@ -19465,27 +19265,14 @@
       <w:r>
         <w:t xml:space="preserve">Figure </w:t>
       </w:r>
-      <w:r>
-        <w:fldChar w:fldCharType="begin"/>
-      </w:r>
-      <w:r>
-        <w:instrText xml:space="preserve"> SEQ Figure \* ARABIC </w:instrText>
-      </w:r>
-      <w:r>
-        <w:fldChar w:fldCharType="separate"/>
-      </w:r>
-      <w:r>
-        <w:rPr>
-          <w:noProof/>
-        </w:rPr>
-        <w:t>19</w:t>
-      </w:r>
-      <w:r>
-        <w:rPr>
-          <w:noProof/>
-        </w:rPr>
-        <w:fldChar w:fldCharType="end"/>
-      </w:r>
+      <w:fldSimple w:instr=" SEQ Figure \* ARABIC ">
+        <w:r>
+          <w:rPr>
+            <w:noProof/>
+          </w:rPr>
+          <w:t>19</w:t>
+        </w:r>
+      </w:fldSimple>
       <w:r>
         <w:t xml:space="preserve"> : Choix de format</w:t>
       </w:r>
@@ -20046,7 +19833,7 @@
                 <w:bCs/>
                 <w:noProof/>
               </w:rPr>
-              <w:t>19</w:t>
+              <w:t>12</w:t>
             </w:r>
             <w:r>
               <w:rPr>
@@ -20318,7 +20105,7 @@
                 <w:bCs/>
                 <w:noProof/>
               </w:rPr>
-              <w:t>20</w:t>
+              <w:t>22</w:t>
             </w:r>
             <w:r>
               <w:rPr>
@@ -26196,7 +25983,7 @@
 </file>
 
 <file path=customXml/itemProps2.xml><?xml version="1.0" encoding="utf-8"?>
-<ds:datastoreItem xmlns:ds="http://schemas.openxmlformats.org/officeDocument/2006/customXml" ds:itemID="{79390D16-0143-4109-AD91-5943E86093EF}">
+<ds:datastoreItem xmlns:ds="http://schemas.openxmlformats.org/officeDocument/2006/customXml" ds:itemID="{AFD9C9AD-282C-4770-9CEB-D63A266AE806}">
   <ds:schemaRefs>
     <ds:schemaRef ds:uri="http://schemas.openxmlformats.org/officeDocument/2006/bibliography"/>
   </ds:schemaRefs>

</xml_diff>